<commit_message>
reorganized agend per Trents suggestions
</commit_message>
<xml_diff>
--- a/Goals and Objectives.docx
+++ b/Goals and Objectives.docx
@@ -55,15 +55,16 @@
         <w:rPr>
           <w:b/>
         </w:rPr>
+        <w:t xml:space="preserve">1 - </w:t>
+      </w:r>
+      <w:r>
+        <w:rPr>
+          <w:b/>
+        </w:rPr>
         <w:t>Data collection and handling:</w:t>
       </w:r>
     </w:p>
     <w:p/>
-    <w:p>
-      <w:r>
-        <w:t xml:space="preserve">Collect data from instruments: </w:t>
-      </w:r>
-    </w:p>
     <w:p>
       <w:pPr>
         <w:pStyle w:val="ListParagraph"/>
@@ -71,10 +72,67 @@
           <w:ilvl w:val="0"/>
           <w:numId w:val="1"/>
         </w:numPr>
-      </w:pPr>
-      <w:r>
-        <w:t>Turbidimeters</w:t>
-      </w:r>
+        <w:ind w:left="1080"/>
+      </w:pPr>
+      <w:r>
+        <w:t xml:space="preserve">Collect data from instruments: </w:t>
+      </w:r>
+    </w:p>
+    <w:p>
+      <w:pPr>
+        <w:pStyle w:val="ListParagraph"/>
+        <w:numPr>
+          <w:ilvl w:val="1"/>
+          <w:numId w:val="1"/>
+        </w:numPr>
+        <w:ind w:left="1800"/>
+      </w:pPr>
+      <w:r>
+        <w:t>T</w:t>
+      </w:r>
+      <w:r>
+        <w:t>urbidimeters</w:t>
+      </w:r>
+    </w:p>
+    <w:p>
+      <w:pPr>
+        <w:pStyle w:val="ListParagraph"/>
+        <w:numPr>
+          <w:ilvl w:val="1"/>
+          <w:numId w:val="1"/>
+        </w:numPr>
+        <w:ind w:left="1800"/>
+      </w:pPr>
+      <w:r>
+        <w:t>Pressure T</w:t>
+      </w:r>
+      <w:r>
+        <w:t>ransducers</w:t>
+      </w:r>
+      <w:r>
+        <w:t xml:space="preserve"> (PT)</w:t>
+      </w:r>
+    </w:p>
+    <w:p>
+      <w:pPr>
+        <w:pStyle w:val="ListParagraph"/>
+        <w:numPr>
+          <w:ilvl w:val="1"/>
+          <w:numId w:val="1"/>
+        </w:numPr>
+        <w:ind w:left="1800"/>
+      </w:pPr>
+      <w:r>
+        <w:t>Rain G</w:t>
+      </w:r>
+      <w:r>
+        <w:t>auges</w:t>
+      </w:r>
+    </w:p>
+    <w:p>
+      <w:pPr>
+        <w:ind w:left="360"/>
+      </w:pPr>
     </w:p>
     <w:p>
       <w:pPr>
@@ -83,10 +141,48 @@
           <w:ilvl w:val="0"/>
           <w:numId w:val="1"/>
         </w:numPr>
-      </w:pPr>
-      <w:r>
-        <w:t>pressure transducers</w:t>
-      </w:r>
+        <w:ind w:left="1080"/>
+      </w:pPr>
+      <w:r>
+        <w:t>Check data quali</w:t>
+      </w:r>
+      <w:r>
+        <w:t>ty for maintenance problems:</w:t>
+      </w:r>
+    </w:p>
+    <w:p>
+      <w:pPr>
+        <w:pStyle w:val="ListParagraph"/>
+        <w:numPr>
+          <w:ilvl w:val="1"/>
+          <w:numId w:val="1"/>
+        </w:numPr>
+        <w:ind w:left="1800"/>
+      </w:pPr>
+      <w:r>
+        <w:t>low batter</w:t>
+      </w:r>
+      <w:r>
+        <w:t>y/power issues</w:t>
+      </w:r>
+    </w:p>
+    <w:p>
+      <w:pPr>
+        <w:pStyle w:val="ListParagraph"/>
+        <w:numPr>
+          <w:ilvl w:val="1"/>
+          <w:numId w:val="1"/>
+        </w:numPr>
+        <w:ind w:left="1800"/>
+      </w:pPr>
+      <w:r>
+        <w:t>bad data</w:t>
+      </w:r>
+    </w:p>
+    <w:p>
+      <w:pPr>
+        <w:ind w:left="360"/>
+      </w:pPr>
     </w:p>
     <w:p>
       <w:pPr>
@@ -95,51 +191,34 @@
           <w:ilvl w:val="0"/>
           <w:numId w:val="1"/>
         </w:numPr>
-      </w:pPr>
-      <w:r>
-        <w:t>rain gauges</w:t>
-      </w:r>
-    </w:p>
-    <w:p>
+        <w:ind w:left="1080"/>
+      </w:pPr>
+      <w:r>
+        <w:t>Upload data to Google Drive to share with partners</w:t>
+      </w:r>
+    </w:p>
+    <w:p>
+      <w:pPr>
+        <w:pStyle w:val="ListParagraph"/>
+        <w:ind w:left="1080"/>
+      </w:pPr>
+    </w:p>
+    <w:p>
+      <w:pPr>
+        <w:pStyle w:val="ListParagraph"/>
+        <w:numPr>
+          <w:ilvl w:val="0"/>
+          <w:numId w:val="1"/>
+        </w:numPr>
+        <w:ind w:left="1080"/>
+      </w:pPr>
+      <w:r>
+        <w:t xml:space="preserve">Data collection schedule; </w:t>
+      </w:r>
       <w:bookmarkStart w:id="0" w:name="_GoBack"/>
       <w:bookmarkEnd w:id="0"/>
-    </w:p>
-    <w:p>
-      <w:r>
-        <w:t>Check data quali</w:t>
-      </w:r>
-      <w:r>
-        <w:t>ty for maintenance problems:</w:t>
-      </w:r>
-    </w:p>
-    <w:p>
-      <w:pPr>
-        <w:pStyle w:val="ListParagraph"/>
-        <w:numPr>
-          <w:ilvl w:val="0"/>
-          <w:numId w:val="2"/>
-        </w:numPr>
-      </w:pPr>
-      <w:r>
-        <w:t>low batteries</w:t>
-      </w:r>
-    </w:p>
-    <w:p>
-      <w:pPr>
-        <w:pStyle w:val="ListParagraph"/>
-        <w:numPr>
-          <w:ilvl w:val="0"/>
-          <w:numId w:val="2"/>
-        </w:numPr>
-      </w:pPr>
-      <w:r>
-        <w:t>bad data</w:t>
-      </w:r>
-    </w:p>
-    <w:p/>
-    <w:p>
-      <w:r>
-        <w:t>Upload data to Google Drive to share with partners</w:t>
+      <w:r>
+        <w:t>Bi-weekly Skype call</w:t>
       </w:r>
     </w:p>
     <w:p/>
@@ -149,6 +228,12 @@
           <w:b/>
         </w:rPr>
       </w:pPr>
+      <w:r>
+        <w:rPr>
+          <w:b/>
+        </w:rPr>
+        <w:t xml:space="preserve">2 - </w:t>
+      </w:r>
       <w:r>
         <w:rPr>
           <w:b/>
@@ -158,12 +243,32 @@
     </w:p>
     <w:p/>
     <w:p>
+      <w:pPr>
+        <w:pStyle w:val="ListParagraph"/>
+        <w:numPr>
+          <w:ilvl w:val="0"/>
+          <w:numId w:val="5"/>
+        </w:numPr>
+        <w:ind w:left="1080"/>
+      </w:pPr>
       <w:r>
         <w:t>Clear instrument memory and restart logging</w:t>
       </w:r>
     </w:p>
-    <w:p/>
-    <w:p>
+    <w:p>
+      <w:pPr>
+        <w:ind w:left="360"/>
+      </w:pPr>
+    </w:p>
+    <w:p>
+      <w:pPr>
+        <w:pStyle w:val="ListParagraph"/>
+        <w:numPr>
+          <w:ilvl w:val="0"/>
+          <w:numId w:val="5"/>
+        </w:numPr>
+        <w:ind w:left="1080"/>
+      </w:pPr>
       <w:r>
         <w:t xml:space="preserve">Change batteries in instruments: </w:t>
       </w:r>
@@ -175,9 +280,13 @@
           <w:ilvl w:val="0"/>
           <w:numId w:val="3"/>
         </w:numPr>
-      </w:pPr>
-      <w:r>
-        <w:t>rain gauges</w:t>
+        <w:ind w:left="1440"/>
+      </w:pPr>
+      <w:r>
+        <w:t>Rain G</w:t>
+      </w:r>
+      <w:r>
+        <w:t>auges</w:t>
       </w:r>
     </w:p>
     <w:p>
@@ -187,9 +296,23 @@
           <w:ilvl w:val="0"/>
           <w:numId w:val="3"/>
         </w:numPr>
+        <w:ind w:left="1440"/>
       </w:pPr>
       <w:r>
         <w:t>Autosampler</w:t>
+      </w:r>
+    </w:p>
+    <w:p/>
+    <w:p>
+      <w:pPr>
+        <w:pStyle w:val="ListParagraph"/>
+        <w:numPr>
+          <w:ilvl w:val="0"/>
+          <w:numId w:val="3"/>
+        </w:numPr>
+      </w:pPr>
+      <w:r>
+        <w:t>Calibrate turbidimeter</w:t>
       </w:r>
     </w:p>
     <w:p/>
@@ -199,6 +322,12 @@
           <w:b/>
         </w:rPr>
       </w:pPr>
+      <w:r>
+        <w:rPr>
+          <w:b/>
+        </w:rPr>
+        <w:t xml:space="preserve">3 - </w:t>
+      </w:r>
       <w:r>
         <w:rPr>
           <w:b/>
@@ -208,36 +337,58 @@
     </w:p>
     <w:p/>
     <w:p>
-      <w:r>
-        <w:t>Collect water samples:</w:t>
-      </w:r>
-    </w:p>
-    <w:p>
       <w:pPr>
         <w:pStyle w:val="ListParagraph"/>
         <w:numPr>
           <w:ilvl w:val="0"/>
-          <w:numId w:val="4"/>
+          <w:numId w:val="6"/>
         </w:numPr>
+        <w:ind w:left="1080"/>
+      </w:pPr>
+      <w:r>
+        <w:t>Collect water samples:</w:t>
+      </w:r>
+    </w:p>
+    <w:p>
+      <w:pPr>
+        <w:pStyle w:val="ListParagraph"/>
+        <w:numPr>
+          <w:ilvl w:val="1"/>
+          <w:numId w:val="7"/>
+        </w:numPr>
+        <w:ind w:left="1800"/>
       </w:pPr>
       <w:r>
         <w:t>grab sampling</w:t>
       </w:r>
+    </w:p>
+    <w:p>
+      <w:pPr>
+        <w:pStyle w:val="ListParagraph"/>
+        <w:numPr>
+          <w:ilvl w:val="1"/>
+          <w:numId w:val="7"/>
+        </w:numPr>
+        <w:ind w:left="1800"/>
+      </w:pPr>
+      <w:r>
+        <w:t>Autosampler</w:t>
+      </w:r>
+    </w:p>
+    <w:p>
+      <w:pPr>
+        <w:ind w:left="360"/>
+      </w:pPr>
     </w:p>
     <w:p>
       <w:pPr>
         <w:pStyle w:val="ListParagraph"/>
         <w:numPr>
           <w:ilvl w:val="0"/>
-          <w:numId w:val="4"/>
+          <w:numId w:val="6"/>
         </w:numPr>
-      </w:pPr>
-      <w:r>
-        <w:t>Autosampler</w:t>
-      </w:r>
-    </w:p>
-    <w:p/>
-    <w:p>
+        <w:ind w:left="1080"/>
+      </w:pPr>
       <w:r>
         <w:t>Analyze water samples for SSC in the lab</w:t>
       </w:r>
@@ -255,6 +406,92 @@
 <file path=word/numbering.xml><?xml version="1.0" encoding="utf-8"?>
 <w:numbering xmlns:wpc="http://schemas.microsoft.com/office/word/2010/wordprocessingCanvas" xmlns:mc="http://schemas.openxmlformats.org/markup-compatibility/2006" xmlns:o="urn:schemas-microsoft-com:office:office" xmlns:r="http://schemas.openxmlformats.org/officeDocument/2006/relationships" xmlns:m="http://schemas.openxmlformats.org/officeDocument/2006/math" xmlns:v="urn:schemas-microsoft-com:vml" xmlns:wp14="http://schemas.microsoft.com/office/word/2010/wordprocessingDrawing" xmlns:wp="http://schemas.openxmlformats.org/drawingml/2006/wordprocessingDrawing" xmlns:w10="urn:schemas-microsoft-com:office:word" xmlns:w="http://schemas.openxmlformats.org/wordprocessingml/2006/main" xmlns:w14="http://schemas.microsoft.com/office/word/2010/wordml" xmlns:w15="http://schemas.microsoft.com/office/word/2012/wordml" xmlns:wpg="http://schemas.microsoft.com/office/word/2010/wordprocessingGroup" xmlns:wpi="http://schemas.microsoft.com/office/word/2010/wordprocessingInk" xmlns:wne="http://schemas.microsoft.com/office/word/2006/wordml" xmlns:wps="http://schemas.microsoft.com/office/word/2010/wordprocessingShape" mc:Ignorable="w14 w15 wp14">
   <w:abstractNum w:abstractNumId="0" w15:restartNumberingAfterBreak="0">
+    <w:nsid w:val="26F83090"/>
+    <w:multiLevelType w:val="hybridMultilevel"/>
+    <w:tmpl w:val="9A7C2C9C"/>
+    <w:lvl w:ilvl="0" w:tplc="0409000F">
+      <w:start w:val="1"/>
+      <w:numFmt w:val="decimal"/>
+      <w:lvlText w:val="%1."/>
+      <w:lvlJc w:val="left"/>
+      <w:pPr>
+        <w:ind w:left="720" w:hanging="360"/>
+      </w:pPr>
+    </w:lvl>
+    <w:lvl w:ilvl="1" w:tplc="04090019">
+      <w:start w:val="1"/>
+      <w:numFmt w:val="lowerLetter"/>
+      <w:lvlText w:val="%2."/>
+      <w:lvlJc w:val="left"/>
+      <w:pPr>
+        <w:ind w:left="1440" w:hanging="360"/>
+      </w:pPr>
+    </w:lvl>
+    <w:lvl w:ilvl="2" w:tplc="0409001B" w:tentative="1">
+      <w:start w:val="1"/>
+      <w:numFmt w:val="lowerRoman"/>
+      <w:lvlText w:val="%3."/>
+      <w:lvlJc w:val="right"/>
+      <w:pPr>
+        <w:ind w:left="2160" w:hanging="180"/>
+      </w:pPr>
+    </w:lvl>
+    <w:lvl w:ilvl="3" w:tplc="0409000F" w:tentative="1">
+      <w:start w:val="1"/>
+      <w:numFmt w:val="decimal"/>
+      <w:lvlText w:val="%4."/>
+      <w:lvlJc w:val="left"/>
+      <w:pPr>
+        <w:ind w:left="2880" w:hanging="360"/>
+      </w:pPr>
+    </w:lvl>
+    <w:lvl w:ilvl="4" w:tplc="04090019" w:tentative="1">
+      <w:start w:val="1"/>
+      <w:numFmt w:val="lowerLetter"/>
+      <w:lvlText w:val="%5."/>
+      <w:lvlJc w:val="left"/>
+      <w:pPr>
+        <w:ind w:left="3600" w:hanging="360"/>
+      </w:pPr>
+    </w:lvl>
+    <w:lvl w:ilvl="5" w:tplc="0409001B" w:tentative="1">
+      <w:start w:val="1"/>
+      <w:numFmt w:val="lowerRoman"/>
+      <w:lvlText w:val="%6."/>
+      <w:lvlJc w:val="right"/>
+      <w:pPr>
+        <w:ind w:left="4320" w:hanging="180"/>
+      </w:pPr>
+    </w:lvl>
+    <w:lvl w:ilvl="6" w:tplc="0409000F" w:tentative="1">
+      <w:start w:val="1"/>
+      <w:numFmt w:val="decimal"/>
+      <w:lvlText w:val="%7."/>
+      <w:lvlJc w:val="left"/>
+      <w:pPr>
+        <w:ind w:left="5040" w:hanging="360"/>
+      </w:pPr>
+    </w:lvl>
+    <w:lvl w:ilvl="7" w:tplc="04090019" w:tentative="1">
+      <w:start w:val="1"/>
+      <w:numFmt w:val="lowerLetter"/>
+      <w:lvlText w:val="%8."/>
+      <w:lvlJc w:val="left"/>
+      <w:pPr>
+        <w:ind w:left="5760" w:hanging="360"/>
+      </w:pPr>
+    </w:lvl>
+    <w:lvl w:ilvl="8" w:tplc="0409001B" w:tentative="1">
+      <w:start w:val="1"/>
+      <w:numFmt w:val="lowerRoman"/>
+      <w:lvlText w:val="%9."/>
+      <w:lvlJc w:val="right"/>
+      <w:pPr>
+        <w:ind w:left="6480" w:hanging="180"/>
+      </w:pPr>
+    </w:lvl>
+  </w:abstractNum>
+  <w:abstractNum w:abstractNumId="1" w15:restartNumberingAfterBreak="0">
     <w:nsid w:val="3E075411"/>
     <w:multiLevelType w:val="hybridMultilevel"/>
     <w:tmpl w:val="9050D830"/>
@@ -340,7 +577,7 @@
       </w:pPr>
     </w:lvl>
   </w:abstractNum>
-  <w:abstractNum w:abstractNumId="1" w15:restartNumberingAfterBreak="0">
+  <w:abstractNum w:abstractNumId="2" w15:restartNumberingAfterBreak="0">
     <w:nsid w:val="60C41A67"/>
     <w:multiLevelType w:val="hybridMultilevel"/>
     <w:tmpl w:val="195A1B4E"/>
@@ -426,26 +663,198 @@
       </w:pPr>
     </w:lvl>
   </w:abstractNum>
-  <w:abstractNum w:abstractNumId="2" w15:restartNumberingAfterBreak="0">
+  <w:abstractNum w:abstractNumId="3" w15:restartNumberingAfterBreak="0">
+    <w:nsid w:val="6FEA3E88"/>
+    <w:multiLevelType w:val="hybridMultilevel"/>
+    <w:tmpl w:val="5CFA4D68"/>
+    <w:lvl w:ilvl="0" w:tplc="0409000F">
+      <w:start w:val="1"/>
+      <w:numFmt w:val="decimal"/>
+      <w:lvlText w:val="%1."/>
+      <w:lvlJc w:val="left"/>
+      <w:pPr>
+        <w:ind w:left="720" w:hanging="360"/>
+      </w:pPr>
+    </w:lvl>
+    <w:lvl w:ilvl="1" w:tplc="04090019" w:tentative="1">
+      <w:start w:val="1"/>
+      <w:numFmt w:val="lowerLetter"/>
+      <w:lvlText w:val="%2."/>
+      <w:lvlJc w:val="left"/>
+      <w:pPr>
+        <w:ind w:left="1440" w:hanging="360"/>
+      </w:pPr>
+    </w:lvl>
+    <w:lvl w:ilvl="2" w:tplc="0409001B" w:tentative="1">
+      <w:start w:val="1"/>
+      <w:numFmt w:val="lowerRoman"/>
+      <w:lvlText w:val="%3."/>
+      <w:lvlJc w:val="right"/>
+      <w:pPr>
+        <w:ind w:left="2160" w:hanging="180"/>
+      </w:pPr>
+    </w:lvl>
+    <w:lvl w:ilvl="3" w:tplc="0409000F" w:tentative="1">
+      <w:start w:val="1"/>
+      <w:numFmt w:val="decimal"/>
+      <w:lvlText w:val="%4."/>
+      <w:lvlJc w:val="left"/>
+      <w:pPr>
+        <w:ind w:left="2880" w:hanging="360"/>
+      </w:pPr>
+    </w:lvl>
+    <w:lvl w:ilvl="4" w:tplc="04090019" w:tentative="1">
+      <w:start w:val="1"/>
+      <w:numFmt w:val="lowerLetter"/>
+      <w:lvlText w:val="%5."/>
+      <w:lvlJc w:val="left"/>
+      <w:pPr>
+        <w:ind w:left="3600" w:hanging="360"/>
+      </w:pPr>
+    </w:lvl>
+    <w:lvl w:ilvl="5" w:tplc="0409001B" w:tentative="1">
+      <w:start w:val="1"/>
+      <w:numFmt w:val="lowerRoman"/>
+      <w:lvlText w:val="%6."/>
+      <w:lvlJc w:val="right"/>
+      <w:pPr>
+        <w:ind w:left="4320" w:hanging="180"/>
+      </w:pPr>
+    </w:lvl>
+    <w:lvl w:ilvl="6" w:tplc="0409000F" w:tentative="1">
+      <w:start w:val="1"/>
+      <w:numFmt w:val="decimal"/>
+      <w:lvlText w:val="%7."/>
+      <w:lvlJc w:val="left"/>
+      <w:pPr>
+        <w:ind w:left="5040" w:hanging="360"/>
+      </w:pPr>
+    </w:lvl>
+    <w:lvl w:ilvl="7" w:tplc="04090019" w:tentative="1">
+      <w:start w:val="1"/>
+      <w:numFmt w:val="lowerLetter"/>
+      <w:lvlText w:val="%8."/>
+      <w:lvlJc w:val="left"/>
+      <w:pPr>
+        <w:ind w:left="5760" w:hanging="360"/>
+      </w:pPr>
+    </w:lvl>
+    <w:lvl w:ilvl="8" w:tplc="0409001B" w:tentative="1">
+      <w:start w:val="1"/>
+      <w:numFmt w:val="lowerRoman"/>
+      <w:lvlText w:val="%9."/>
+      <w:lvlJc w:val="right"/>
+      <w:pPr>
+        <w:ind w:left="6480" w:hanging="180"/>
+      </w:pPr>
+    </w:lvl>
+  </w:abstractNum>
+  <w:abstractNum w:abstractNumId="4" w15:restartNumberingAfterBreak="0">
+    <w:nsid w:val="70BB1006"/>
+    <w:multiLevelType w:val="hybridMultilevel"/>
+    <w:tmpl w:val="54E2CC14"/>
+    <w:lvl w:ilvl="0" w:tplc="0409000F">
+      <w:start w:val="1"/>
+      <w:numFmt w:val="decimal"/>
+      <w:lvlText w:val="%1."/>
+      <w:lvlJc w:val="left"/>
+      <w:pPr>
+        <w:ind w:left="720" w:hanging="360"/>
+      </w:pPr>
+    </w:lvl>
+    <w:lvl w:ilvl="1" w:tplc="0409000F">
+      <w:start w:val="1"/>
+      <w:numFmt w:val="decimal"/>
+      <w:lvlText w:val="%2."/>
+      <w:lvlJc w:val="left"/>
+      <w:pPr>
+        <w:ind w:left="1440" w:hanging="360"/>
+      </w:pPr>
+    </w:lvl>
+    <w:lvl w:ilvl="2" w:tplc="0409001B" w:tentative="1">
+      <w:start w:val="1"/>
+      <w:numFmt w:val="lowerRoman"/>
+      <w:lvlText w:val="%3."/>
+      <w:lvlJc w:val="right"/>
+      <w:pPr>
+        <w:ind w:left="2160" w:hanging="180"/>
+      </w:pPr>
+    </w:lvl>
+    <w:lvl w:ilvl="3" w:tplc="0409000F" w:tentative="1">
+      <w:start w:val="1"/>
+      <w:numFmt w:val="decimal"/>
+      <w:lvlText w:val="%4."/>
+      <w:lvlJc w:val="left"/>
+      <w:pPr>
+        <w:ind w:left="2880" w:hanging="360"/>
+      </w:pPr>
+    </w:lvl>
+    <w:lvl w:ilvl="4" w:tplc="04090019" w:tentative="1">
+      <w:start w:val="1"/>
+      <w:numFmt w:val="lowerLetter"/>
+      <w:lvlText w:val="%5."/>
+      <w:lvlJc w:val="left"/>
+      <w:pPr>
+        <w:ind w:left="3600" w:hanging="360"/>
+      </w:pPr>
+    </w:lvl>
+    <w:lvl w:ilvl="5" w:tplc="0409001B" w:tentative="1">
+      <w:start w:val="1"/>
+      <w:numFmt w:val="lowerRoman"/>
+      <w:lvlText w:val="%6."/>
+      <w:lvlJc w:val="right"/>
+      <w:pPr>
+        <w:ind w:left="4320" w:hanging="180"/>
+      </w:pPr>
+    </w:lvl>
+    <w:lvl w:ilvl="6" w:tplc="0409000F" w:tentative="1">
+      <w:start w:val="1"/>
+      <w:numFmt w:val="decimal"/>
+      <w:lvlText w:val="%7."/>
+      <w:lvlJc w:val="left"/>
+      <w:pPr>
+        <w:ind w:left="5040" w:hanging="360"/>
+      </w:pPr>
+    </w:lvl>
+    <w:lvl w:ilvl="7" w:tplc="04090019" w:tentative="1">
+      <w:start w:val="1"/>
+      <w:numFmt w:val="lowerLetter"/>
+      <w:lvlText w:val="%8."/>
+      <w:lvlJc w:val="left"/>
+      <w:pPr>
+        <w:ind w:left="5760" w:hanging="360"/>
+      </w:pPr>
+    </w:lvl>
+    <w:lvl w:ilvl="8" w:tplc="0409001B" w:tentative="1">
+      <w:start w:val="1"/>
+      <w:numFmt w:val="lowerRoman"/>
+      <w:lvlText w:val="%9."/>
+      <w:lvlJc w:val="right"/>
+      <w:pPr>
+        <w:ind w:left="6480" w:hanging="180"/>
+      </w:pPr>
+    </w:lvl>
+  </w:abstractNum>
+  <w:abstractNum w:abstractNumId="5" w15:restartNumberingAfterBreak="0">
     <w:nsid w:val="72D40FBA"/>
     <w:multiLevelType w:val="hybridMultilevel"/>
-    <w:tmpl w:val="FAD8CE5C"/>
+    <w:tmpl w:val="58E49892"/>
     <w:lvl w:ilvl="0" w:tplc="0409000F">
       <w:start w:val="1"/>
       <w:numFmt w:val="decimal"/>
       <w:lvlText w:val="%1."/>
       <w:lvlJc w:val="left"/>
       <w:pPr>
-        <w:ind w:left="720" w:hanging="360"/>
-      </w:pPr>
-    </w:lvl>
-    <w:lvl w:ilvl="1" w:tplc="04090019" w:tentative="1">
+        <w:ind w:left="1080" w:hanging="360"/>
+      </w:pPr>
+    </w:lvl>
+    <w:lvl w:ilvl="1" w:tplc="04090019">
       <w:start w:val="1"/>
       <w:numFmt w:val="lowerLetter"/>
       <w:lvlText w:val="%2."/>
       <w:lvlJc w:val="left"/>
       <w:pPr>
-        <w:ind w:left="1440" w:hanging="360"/>
+        <w:ind w:left="1800" w:hanging="360"/>
       </w:pPr>
     </w:lvl>
     <w:lvl w:ilvl="2" w:tplc="0409001B" w:tentative="1">
@@ -454,7 +863,7 @@
       <w:lvlText w:val="%3."/>
       <w:lvlJc w:val="right"/>
       <w:pPr>
-        <w:ind w:left="2160" w:hanging="180"/>
+        <w:ind w:left="2520" w:hanging="180"/>
       </w:pPr>
     </w:lvl>
     <w:lvl w:ilvl="3" w:tplc="0409000F" w:tentative="1">
@@ -463,7 +872,7 @@
       <w:lvlText w:val="%4."/>
       <w:lvlJc w:val="left"/>
       <w:pPr>
-        <w:ind w:left="2880" w:hanging="360"/>
+        <w:ind w:left="3240" w:hanging="360"/>
       </w:pPr>
     </w:lvl>
     <w:lvl w:ilvl="4" w:tplc="04090019" w:tentative="1">
@@ -472,7 +881,7 @@
       <w:lvlText w:val="%5."/>
       <w:lvlJc w:val="left"/>
       <w:pPr>
-        <w:ind w:left="3600" w:hanging="360"/>
+        <w:ind w:left="3960" w:hanging="360"/>
       </w:pPr>
     </w:lvl>
     <w:lvl w:ilvl="5" w:tplc="0409001B" w:tentative="1">
@@ -481,7 +890,7 @@
       <w:lvlText w:val="%6."/>
       <w:lvlJc w:val="right"/>
       <w:pPr>
-        <w:ind w:left="4320" w:hanging="180"/>
+        <w:ind w:left="4680" w:hanging="180"/>
       </w:pPr>
     </w:lvl>
     <w:lvl w:ilvl="6" w:tplc="0409000F" w:tentative="1">
@@ -490,7 +899,7 @@
       <w:lvlText w:val="%7."/>
       <w:lvlJc w:val="left"/>
       <w:pPr>
-        <w:ind w:left="5040" w:hanging="360"/>
+        <w:ind w:left="5400" w:hanging="360"/>
       </w:pPr>
     </w:lvl>
     <w:lvl w:ilvl="7" w:tplc="04090019" w:tentative="1">
@@ -499,7 +908,7 @@
       <w:lvlText w:val="%8."/>
       <w:lvlJc w:val="left"/>
       <w:pPr>
-        <w:ind w:left="5760" w:hanging="360"/>
+        <w:ind w:left="6120" w:hanging="360"/>
       </w:pPr>
     </w:lvl>
     <w:lvl w:ilvl="8" w:tplc="0409001B" w:tentative="1">
@@ -508,14 +917,14 @@
       <w:lvlText w:val="%9."/>
       <w:lvlJc w:val="right"/>
       <w:pPr>
-        <w:ind w:left="6480" w:hanging="180"/>
+        <w:ind w:left="6840" w:hanging="180"/>
       </w:pPr>
     </w:lvl>
   </w:abstractNum>
-  <w:abstractNum w:abstractNumId="3" w15:restartNumberingAfterBreak="0">
+  <w:abstractNum w:abstractNumId="6" w15:restartNumberingAfterBreak="0">
     <w:nsid w:val="76322781"/>
     <w:multiLevelType w:val="hybridMultilevel"/>
-    <w:tmpl w:val="7E34123E"/>
+    <w:tmpl w:val="1C5ECB90"/>
     <w:lvl w:ilvl="0" w:tplc="0409000F">
       <w:start w:val="1"/>
       <w:numFmt w:val="decimal"/>
@@ -525,9 +934,9 @@
         <w:ind w:left="720" w:hanging="360"/>
       </w:pPr>
     </w:lvl>
-    <w:lvl w:ilvl="1" w:tplc="04090019" w:tentative="1">
-      <w:start w:val="1"/>
-      <w:numFmt w:val="lowerLetter"/>
+    <w:lvl w:ilvl="1" w:tplc="0409000F">
+      <w:start w:val="1"/>
+      <w:numFmt w:val="decimal"/>
       <w:lvlText w:val="%2."/>
       <w:lvlJc w:val="left"/>
       <w:pPr>
@@ -599,16 +1008,25 @@
     </w:lvl>
   </w:abstractNum>
   <w:num w:numId="1">
+    <w:abstractNumId w:val="6"/>
+  </w:num>
+  <w:num w:numId="2">
+    <w:abstractNumId w:val="2"/>
+  </w:num>
+  <w:num w:numId="3">
+    <w:abstractNumId w:val="5"/>
+  </w:num>
+  <w:num w:numId="4">
+    <w:abstractNumId w:val="1"/>
+  </w:num>
+  <w:num w:numId="5">
     <w:abstractNumId w:val="3"/>
   </w:num>
-  <w:num w:numId="2">
-    <w:abstractNumId w:val="1"/>
+  <w:num w:numId="6">
+    <w:abstractNumId w:val="0"/>
   </w:num>
-  <w:num w:numId="3">
-    <w:abstractNumId w:val="2"/>
-  </w:num>
-  <w:num w:numId="4">
-    <w:abstractNumId w:val="0"/>
+  <w:num w:numId="7">
+    <w:abstractNumId w:val="4"/>
   </w:num>
 </w:numbering>
 </file>

</xml_diff>